<commit_message>
Complete styling of app done. Title changed to reflect app name on both devices(UWP + Android). Updated specification document to reflect application. Added number input for entry (as opposed to full keyboard)
</commit_message>
<xml_diff>
--- a/Mobile App Project Document.docx
+++ b/Mobile App Project Document.docx
@@ -108,11 +108,13 @@
         <w:t>run</w:t>
       </w:r>
       <w:r>
-        <w:t xml:space="preserve"> that day or not and the distance if so)</w:t>
-      </w:r>
-      <w:r>
-        <w:t>.</w:t>
-      </w:r>
+        <w:t xml:space="preserve"> that day or not and the distance if so</w:t>
+      </w:r>
+      <w:r>
+        <w:t xml:space="preserve">). I also will allow the user to take photos, the purpose of this is to get before and after photos for the user to compare later on down the line. </w:t>
+      </w:r>
+      <w:bookmarkStart w:id="0" w:name="_GoBack"/>
+      <w:bookmarkEnd w:id="0"/>
     </w:p>
     <w:p>
       <w:r>
@@ -169,82 +171,36 @@
       <w:r>
         <w:t xml:space="preserve"> but I doubt my capabilities to do so and intend to include it if possible but may be unlikely.</w:t>
       </w:r>
+      <w:r>
+        <w:t xml:space="preserve"> Instead of graphs I have included a page for the user to take pictures and store them, also a way for users to pick a photo they have previously taken and displaying it to the screen (This utilises the phones camera as hardware functionality). </w:t>
+      </w:r>
     </w:p>
     <w:p>
       <w:r>
-        <w:t>As the application will be local</w:t>
-      </w:r>
-      <w:bookmarkStart w:id="0" w:name="_GoBack"/>
-      <w:bookmarkEnd w:id="0"/>
-      <w:r>
-        <w:t xml:space="preserve"> to the user it will display one page which will display the </w:t>
-      </w:r>
-      <w:r>
-        <w:t>user’s</w:t>
-      </w:r>
-      <w:r>
-        <w:t xml:space="preserve"> history of input and an area for input, I hope to include extra pages where/if possible (</w:t>
-      </w:r>
-      <w:r>
-        <w:t>i.e.</w:t>
-      </w:r>
-      <w:r>
-        <w:t xml:space="preserve"> </w:t>
-      </w:r>
-      <w:r>
-        <w:t>pages for any graph/chart/trend information</w:t>
-      </w:r>
-      <w:r>
-        <w:t>)</w:t>
-      </w:r>
-      <w:r>
-        <w:t>.</w:t>
-      </w:r>
-      <w:r>
-        <w:t xml:space="preserve"> There will be button</w:t>
-      </w:r>
-      <w:r>
-        <w:t xml:space="preserve"> functionality</w:t>
-      </w:r>
-      <w:r>
-        <w:t xml:space="preserve"> on the main page to allow the user to input</w:t>
-      </w:r>
-      <w:r>
-        <w:t>/delete</w:t>
-      </w:r>
-      <w:r>
-        <w:t xml:space="preserve"> the information</w:t>
-      </w:r>
-      <w:r>
-        <w:t>.</w:t>
+        <w:t>The application is split into two pages, the info display page and the camera page.</w:t>
       </w:r>
     </w:p>
     <w:p>
       <w:r>
-        <w:t xml:space="preserve">The sensors I intend to use will be the accelerometer, for use when transitioning to </w:t>
-      </w:r>
-      <w:r>
-        <w:t>landscape</w:t>
-      </w:r>
-      <w:r>
-        <w:t xml:space="preserve"> and back</w:t>
-      </w:r>
-      <w:r>
-        <w:t>.</w:t>
-      </w:r>
-    </w:p>
-    <w:p>
-      <w:r>
         <w:t>I’m</w:t>
       </w:r>
       <w:r>
-        <w:t xml:space="preserve"> hoping to use</w:t>
-      </w:r>
-      <w:r>
-        <w:t xml:space="preserve"> SQLite </w:t>
-      </w:r>
-      <w:r>
-        <w:t>as a means of storing information off the app and as a way to retrieve it.</w:t>
+        <w:t xml:space="preserve"> </w:t>
+      </w:r>
+      <w:r>
+        <w:t>using JSON data</w:t>
+      </w:r>
+      <w:r>
+        <w:t xml:space="preserve"> </w:t>
+      </w:r>
+      <w:r>
+        <w:t xml:space="preserve">as a means of storing information off the app and </w:t>
+      </w:r>
+      <w:r>
+        <w:t>to</w:t>
+      </w:r>
+      <w:r>
+        <w:t xml:space="preserve"> retrieve it.</w:t>
       </w:r>
     </w:p>
     <w:p>
@@ -335,7 +291,7 @@
       </w:pPr>
     </w:pPrDefault>
   </w:docDefaults>
-  <w:latentStyles w:defLockedState="0" w:defUIPriority="99" w:defSemiHidden="0" w:defUnhideWhenUsed="0" w:defQFormat="0" w:count="375">
+  <w:latentStyles w:defLockedState="0" w:defUIPriority="99" w:defSemiHidden="0" w:defUnhideWhenUsed="0" w:defQFormat="0" w:count="376">
     <w:lsdException w:name="Normal" w:uiPriority="0" w:qFormat="1"/>
     <w:lsdException w:name="heading 1" w:uiPriority="9" w:qFormat="1"/>
     <w:lsdException w:name="heading 2" w:semiHidden="1" w:uiPriority="9" w:unhideWhenUsed="1" w:qFormat="1"/>
@@ -441,7 +397,6 @@
     <w:lsdException w:name="HTML Sample" w:semiHidden="1" w:unhideWhenUsed="1"/>
     <w:lsdException w:name="HTML Typewriter" w:semiHidden="1" w:unhideWhenUsed="1"/>
     <w:lsdException w:name="HTML Variable" w:semiHidden="1" w:unhideWhenUsed="1"/>
-    <w:lsdException w:name="Normal Table" w:semiHidden="1" w:unhideWhenUsed="1"/>
     <w:lsdException w:name="annotation subject" w:semiHidden="1" w:unhideWhenUsed="1"/>
     <w:lsdException w:name="No List" w:semiHidden="1" w:unhideWhenUsed="1"/>
     <w:lsdException w:name="Outline List 1" w:semiHidden="1" w:unhideWhenUsed="1"/>
@@ -488,10 +443,8 @@
     <w:lsdException w:name="Table Subtle 2" w:semiHidden="1" w:unhideWhenUsed="1"/>
     <w:lsdException w:name="Table Web 1" w:semiHidden="1" w:unhideWhenUsed="1"/>
     <w:lsdException w:name="Table Web 2" w:semiHidden="1" w:unhideWhenUsed="1"/>
-    <w:lsdException w:name="Table Web 3" w:semiHidden="1" w:unhideWhenUsed="1"/>
     <w:lsdException w:name="Balloon Text" w:semiHidden="1" w:unhideWhenUsed="1"/>
     <w:lsdException w:name="Table Grid" w:uiPriority="39"/>
-    <w:lsdException w:name="Table Theme" w:semiHidden="1" w:unhideWhenUsed="1"/>
     <w:lsdException w:name="Placeholder Text" w:semiHidden="1"/>
     <w:lsdException w:name="No Spacing" w:uiPriority="1" w:qFormat="1"/>
     <w:lsdException w:name="Light Shading" w:uiPriority="60"/>
@@ -711,6 +664,7 @@
     <w:lsdException w:name="Smart Hyperlink" w:semiHidden="1" w:unhideWhenUsed="1"/>
     <w:lsdException w:name="Hashtag" w:semiHidden="1" w:unhideWhenUsed="1"/>
     <w:lsdException w:name="Unresolved Mention" w:semiHidden="1" w:unhideWhenUsed="1"/>
+    <w:lsdException w:name="Smart Link" w:semiHidden="1" w:unhideWhenUsed="1"/>
   </w:latentStyles>
   <w:style w:type="paragraph" w:default="1" w:styleId="Normal">
     <w:name w:val="Normal"/>

</xml_diff>